<commit_message>
:fire: finished with activity3
</commit_message>
<xml_diff>
--- a/Wk3/Activity3WriteUp.docx
+++ b/Wk3/Activity3WriteUp.docx
@@ -566,6 +566,389 @@
           <w:szCs w:val="24"/>
         </w:rPr>
       </w:pPr>
+      <w:r>
+        <w:rPr>
+          <w:rFonts w:ascii="Times New Roman" w:hAnsi="Times New Roman"/>
+          <w:bCs/>
+          <w:szCs w:val="24"/>
+        </w:rPr>
+        <w:t>First photo shows the result of the /customer/create API route controller actions.</w:t>
+      </w:r>
+    </w:p>
+    <w:p>
+      <w:pPr>
+        <w:spacing w:after="120" w:line="480" w:lineRule="auto"/>
+        <w:rPr>
+          <w:rFonts w:ascii="Times New Roman" w:hAnsi="Times New Roman"/>
+          <w:bCs/>
+          <w:szCs w:val="24"/>
+        </w:rPr>
+      </w:pPr>
+      <w:r>
+        <w:rPr>
+          <w:rFonts w:ascii="Times New Roman" w:hAnsi="Times New Roman"/>
+          <w:bCs/>
+          <w:noProof/>
+          <w:szCs w:val="24"/>
+        </w:rPr>
+        <w:lastRenderedPageBreak/>
+        <w:drawing>
+          <wp:inline distT="0" distB="0" distL="0" distR="0" wp14:anchorId="3D2DE5D1" wp14:editId="42E63220">
+            <wp:extent cx="5254487" cy="3694421"/>
+            <wp:effectExtent l="0" t="0" r="3810" b="1905"/>
+            <wp:docPr id="18" name="Picture 18" descr="Graphical user interface, text&#10;&#10;Description automatically generated"/>
+            <wp:cNvGraphicFramePr>
+              <a:graphicFrameLocks xmlns:a="http://schemas.openxmlformats.org/drawingml/2006/main" noChangeAspect="1"/>
+            </wp:cNvGraphicFramePr>
+            <a:graphic xmlns:a="http://schemas.openxmlformats.org/drawingml/2006/main">
+              <a:graphicData uri="http://schemas.openxmlformats.org/drawingml/2006/picture">
+                <pic:pic xmlns:pic="http://schemas.openxmlformats.org/drawingml/2006/picture">
+                  <pic:nvPicPr>
+                    <pic:cNvPr id="18" name="Picture 18" descr="Graphical user interface, text&#10;&#10;Description automatically generated"/>
+                    <pic:cNvPicPr/>
+                  </pic:nvPicPr>
+                  <pic:blipFill>
+                    <a:blip r:embed="rId19" cstate="print">
+                      <a:extLst>
+                        <a:ext uri="{28A0092B-C50C-407E-A947-70E740481C1C}">
+                          <a14:useLocalDpi xmlns:a14="http://schemas.microsoft.com/office/drawing/2010/main" val="0"/>
+                        </a:ext>
+                      </a:extLst>
+                    </a:blip>
+                    <a:stretch>
+                      <a:fillRect/>
+                    </a:stretch>
+                  </pic:blipFill>
+                  <pic:spPr>
+                    <a:xfrm>
+                      <a:off x="0" y="0"/>
+                      <a:ext cx="5276195" cy="3709684"/>
+                    </a:xfrm>
+                    <a:prstGeom prst="rect">
+                      <a:avLst/>
+                    </a:prstGeom>
+                  </pic:spPr>
+                </pic:pic>
+              </a:graphicData>
+            </a:graphic>
+          </wp:inline>
+        </w:drawing>
+      </w:r>
+    </w:p>
+    <w:p>
+      <w:pPr>
+        <w:spacing w:after="120" w:line="480" w:lineRule="auto"/>
+        <w:rPr>
+          <w:rFonts w:ascii="Times New Roman" w:hAnsi="Times New Roman"/>
+          <w:bCs/>
+          <w:szCs w:val="24"/>
+        </w:rPr>
+      </w:pPr>
+      <w:r>
+        <w:rPr>
+          <w:rFonts w:ascii="Times New Roman" w:hAnsi="Times New Roman"/>
+          <w:bCs/>
+          <w:szCs w:val="24"/>
+        </w:rPr>
+        <w:lastRenderedPageBreak/>
+        <w:t>Second photo shows the result of the /order/create API route controller actions.</w:t>
+      </w:r>
+      <w:r>
+        <w:rPr>
+          <w:rFonts w:ascii="Times New Roman" w:hAnsi="Times New Roman"/>
+          <w:bCs/>
+          <w:noProof/>
+          <w:szCs w:val="24"/>
+        </w:rPr>
+        <w:drawing>
+          <wp:inline distT="0" distB="0" distL="0" distR="0" wp14:anchorId="67D95CA1" wp14:editId="5A7A28FB">
+            <wp:extent cx="5247861" cy="4111946"/>
+            <wp:effectExtent l="0" t="0" r="0" b="3175"/>
+            <wp:docPr id="19" name="Picture 19" descr="Graphical user interface, text&#10;&#10;Description automatically generated"/>
+            <wp:cNvGraphicFramePr>
+              <a:graphicFrameLocks xmlns:a="http://schemas.openxmlformats.org/drawingml/2006/main" noChangeAspect="1"/>
+            </wp:cNvGraphicFramePr>
+            <a:graphic xmlns:a="http://schemas.openxmlformats.org/drawingml/2006/main">
+              <a:graphicData uri="http://schemas.openxmlformats.org/drawingml/2006/picture">
+                <pic:pic xmlns:pic="http://schemas.openxmlformats.org/drawingml/2006/picture">
+                  <pic:nvPicPr>
+                    <pic:cNvPr id="19" name="Picture 19" descr="Graphical user interface, text&#10;&#10;Description automatically generated"/>
+                    <pic:cNvPicPr/>
+                  </pic:nvPicPr>
+                  <pic:blipFill>
+                    <a:blip r:embed="rId20">
+                      <a:extLst>
+                        <a:ext uri="{28A0092B-C50C-407E-A947-70E740481C1C}">
+                          <a14:useLocalDpi xmlns:a14="http://schemas.microsoft.com/office/drawing/2010/main" val="0"/>
+                        </a:ext>
+                      </a:extLst>
+                    </a:blip>
+                    <a:stretch>
+                      <a:fillRect/>
+                    </a:stretch>
+                  </pic:blipFill>
+                  <pic:spPr>
+                    <a:xfrm>
+                      <a:off x="0" y="0"/>
+                      <a:ext cx="5266626" cy="4126649"/>
+                    </a:xfrm>
+                    <a:prstGeom prst="rect">
+                      <a:avLst/>
+                    </a:prstGeom>
+                  </pic:spPr>
+                </pic:pic>
+              </a:graphicData>
+            </a:graphic>
+          </wp:inline>
+        </w:drawing>
+      </w:r>
+    </w:p>
+    <w:p>
+      <w:pPr>
+        <w:spacing w:after="120" w:line="480" w:lineRule="auto"/>
+        <w:rPr>
+          <w:rFonts w:ascii="Times New Roman" w:hAnsi="Times New Roman"/>
+          <w:bCs/>
+          <w:szCs w:val="24"/>
+        </w:rPr>
+      </w:pPr>
+      <w:r>
+        <w:rPr>
+          <w:rFonts w:ascii="Times New Roman" w:hAnsi="Times New Roman"/>
+          <w:bCs/>
+          <w:szCs w:val="24"/>
+        </w:rPr>
+        <w:t>Third screenshot shows the result of the transaction-powered /order/create API route handler. The two tables are queried in a join to show the new data from both tables.</w:t>
+      </w:r>
+    </w:p>
+    <w:p>
+      <w:pPr>
+        <w:spacing w:after="120" w:line="480" w:lineRule="auto"/>
+        <w:rPr>
+          <w:rFonts w:ascii="Times New Roman" w:hAnsi="Times New Roman"/>
+          <w:bCs/>
+          <w:szCs w:val="24"/>
+        </w:rPr>
+      </w:pPr>
+      <w:r>
+        <w:rPr>
+          <w:rFonts w:ascii="Times New Roman" w:hAnsi="Times New Roman"/>
+          <w:bCs/>
+          <w:noProof/>
+          <w:szCs w:val="24"/>
+        </w:rPr>
+        <w:lastRenderedPageBreak/>
+        <w:drawing>
+          <wp:inline distT="0" distB="0" distL="0" distR="0" wp14:anchorId="2543812C" wp14:editId="5A637F65">
+            <wp:extent cx="5261113" cy="3883443"/>
+            <wp:effectExtent l="0" t="0" r="0" b="3175"/>
+            <wp:docPr id="20" name="Picture 20" descr="Graphical user interface, text&#10;&#10;Description automatically generated"/>
+            <wp:cNvGraphicFramePr>
+              <a:graphicFrameLocks xmlns:a="http://schemas.openxmlformats.org/drawingml/2006/main" noChangeAspect="1"/>
+            </wp:cNvGraphicFramePr>
+            <a:graphic xmlns:a="http://schemas.openxmlformats.org/drawingml/2006/main">
+              <a:graphicData uri="http://schemas.openxmlformats.org/drawingml/2006/picture">
+                <pic:pic xmlns:pic="http://schemas.openxmlformats.org/drawingml/2006/picture">
+                  <pic:nvPicPr>
+                    <pic:cNvPr id="20" name="Picture 20" descr="Graphical user interface, text&#10;&#10;Description automatically generated"/>
+                    <pic:cNvPicPr/>
+                  </pic:nvPicPr>
+                  <pic:blipFill>
+                    <a:blip r:embed="rId21" cstate="print">
+                      <a:extLst>
+                        <a:ext uri="{28A0092B-C50C-407E-A947-70E740481C1C}">
+                          <a14:useLocalDpi xmlns:a14="http://schemas.microsoft.com/office/drawing/2010/main" val="0"/>
+                        </a:ext>
+                      </a:extLst>
+                    </a:blip>
+                    <a:stretch>
+                      <a:fillRect/>
+                    </a:stretch>
+                  </pic:blipFill>
+                  <pic:spPr>
+                    <a:xfrm>
+                      <a:off x="0" y="0"/>
+                      <a:ext cx="5283986" cy="3900327"/>
+                    </a:xfrm>
+                    <a:prstGeom prst="rect">
+                      <a:avLst/>
+                    </a:prstGeom>
+                  </pic:spPr>
+                </pic:pic>
+              </a:graphicData>
+            </a:graphic>
+          </wp:inline>
+        </w:drawing>
+      </w:r>
+    </w:p>
+    <w:p>
+      <w:pPr>
+        <w:spacing w:after="120" w:line="480" w:lineRule="auto"/>
+        <w:rPr>
+          <w:rFonts w:ascii="Times New Roman" w:hAnsi="Times New Roman"/>
+          <w:b/>
+          <w:szCs w:val="24"/>
+        </w:rPr>
+      </w:pPr>
+      <w:r>
+        <w:rPr>
+          <w:rFonts w:ascii="Times New Roman" w:hAnsi="Times New Roman"/>
+          <w:b/>
+          <w:szCs w:val="24"/>
+        </w:rPr>
+        <w:t>Component Diagram</w:t>
+      </w:r>
+    </w:p>
+    <w:p>
+      <w:pPr>
+        <w:spacing w:after="120" w:line="480" w:lineRule="auto"/>
+        <w:rPr>
+          <w:rFonts w:ascii="Times New Roman" w:hAnsi="Times New Roman"/>
+          <w:bCs/>
+          <w:szCs w:val="24"/>
+        </w:rPr>
+      </w:pPr>
+      <w:r>
+        <w:rPr>
+          <w:rFonts w:ascii="Times New Roman" w:hAnsi="Times New Roman"/>
+          <w:bCs/>
+          <w:szCs w:val="24"/>
+        </w:rPr>
+        <w:tab/>
+        <w:t xml:space="preserve">This basic diagram shows how the different pieces of this service all work. The </w:t>
+      </w:r>
+      <w:proofErr w:type="spellStart"/>
+      <w:r>
+        <w:rPr>
+          <w:rFonts w:ascii="Times New Roman" w:hAnsi="Times New Roman"/>
+          <w:bCs/>
+          <w:szCs w:val="24"/>
+        </w:rPr>
+        <w:t>OrderService</w:t>
+      </w:r>
+      <w:proofErr w:type="spellEnd"/>
+      <w:r>
+        <w:rPr>
+          <w:rFonts w:ascii="Times New Roman" w:hAnsi="Times New Roman"/>
+          <w:bCs/>
+          <w:szCs w:val="24"/>
+        </w:rPr>
+        <w:t xml:space="preserve"> interfaces with both the Customer DAO and Order DAO to create a new Customer record before creating an associated Order.</w:t>
+      </w:r>
+    </w:p>
+    <w:p>
+      <w:pPr>
+        <w:spacing w:after="120" w:line="480" w:lineRule="auto"/>
+        <w:rPr>
+          <w:rFonts w:ascii="Times New Roman" w:hAnsi="Times New Roman"/>
+          <w:bCs/>
+          <w:szCs w:val="24"/>
+        </w:rPr>
+      </w:pPr>
+      <w:r>
+        <w:rPr>
+          <w:rFonts w:ascii="Times New Roman" w:hAnsi="Times New Roman"/>
+          <w:bCs/>
+          <w:noProof/>
+          <w:szCs w:val="24"/>
+        </w:rPr>
+        <w:lastRenderedPageBreak/>
+        <w:drawing>
+          <wp:inline distT="0" distB="0" distL="0" distR="0" wp14:anchorId="60E2E41F" wp14:editId="22245D27">
+            <wp:extent cx="2842591" cy="3244988"/>
+            <wp:effectExtent l="0" t="0" r="2540" b="0"/>
+            <wp:docPr id="21" name="Picture 21" descr="Diagram&#10;&#10;Description automatically generated"/>
+            <wp:cNvGraphicFramePr>
+              <a:graphicFrameLocks xmlns:a="http://schemas.openxmlformats.org/drawingml/2006/main" noChangeAspect="1"/>
+            </wp:cNvGraphicFramePr>
+            <a:graphic xmlns:a="http://schemas.openxmlformats.org/drawingml/2006/main">
+              <a:graphicData uri="http://schemas.openxmlformats.org/drawingml/2006/picture">
+                <pic:pic xmlns:pic="http://schemas.openxmlformats.org/drawingml/2006/picture">
+                  <pic:nvPicPr>
+                    <pic:cNvPr id="21" name="Picture 21" descr="Diagram&#10;&#10;Description automatically generated"/>
+                    <pic:cNvPicPr/>
+                  </pic:nvPicPr>
+                  <pic:blipFill>
+                    <a:blip r:embed="rId22">
+                      <a:extLst>
+                        <a:ext uri="{28A0092B-C50C-407E-A947-70E740481C1C}">
+                          <a14:useLocalDpi xmlns:a14="http://schemas.microsoft.com/office/drawing/2010/main" val="0"/>
+                        </a:ext>
+                      </a:extLst>
+                    </a:blip>
+                    <a:stretch>
+                      <a:fillRect/>
+                    </a:stretch>
+                  </pic:blipFill>
+                  <pic:spPr>
+                    <a:xfrm>
+                      <a:off x="0" y="0"/>
+                      <a:ext cx="2849977" cy="3253419"/>
+                    </a:xfrm>
+                    <a:prstGeom prst="rect">
+                      <a:avLst/>
+                    </a:prstGeom>
+                  </pic:spPr>
+                </pic:pic>
+              </a:graphicData>
+            </a:graphic>
+          </wp:inline>
+        </w:drawing>
+      </w:r>
+    </w:p>
+    <w:p>
+      <w:pPr>
+        <w:spacing w:after="120" w:line="480" w:lineRule="auto"/>
+        <w:rPr>
+          <w:rFonts w:ascii="Times New Roman" w:hAnsi="Times New Roman"/>
+          <w:b/>
+          <w:szCs w:val="24"/>
+        </w:rPr>
+      </w:pPr>
+      <w:r>
+        <w:rPr>
+          <w:rFonts w:ascii="Times New Roman" w:hAnsi="Times New Roman"/>
+          <w:b/>
+          <w:szCs w:val="24"/>
+        </w:rPr>
+        <w:t>ACID Explanation</w:t>
+      </w:r>
+    </w:p>
+    <w:p>
+      <w:pPr>
+        <w:spacing w:after="120" w:line="480" w:lineRule="auto"/>
+        <w:rPr>
+          <w:rFonts w:ascii="Times New Roman" w:hAnsi="Times New Roman"/>
+          <w:bCs/>
+          <w:szCs w:val="24"/>
+        </w:rPr>
+      </w:pPr>
+      <w:r>
+        <w:rPr>
+          <w:rFonts w:ascii="Times New Roman" w:hAnsi="Times New Roman"/>
+          <w:bCs/>
+          <w:szCs w:val="24"/>
+        </w:rPr>
+        <w:tab/>
+      </w:r>
+      <w:r>
+        <w:rPr>
+          <w:rFonts w:ascii="Times New Roman" w:hAnsi="Times New Roman"/>
+          <w:bCs/>
+          <w:szCs w:val="24"/>
+        </w:rPr>
+        <w:t>The ordering of database operations in this improved order creation model allows the application to support the tenants of ACID. By using MySQL transactions to package the Customer and Order creation process, it’s ensured that our operation will adhere to the “ID” of ACID (Isolation and Durability). Those two principles are upheld by the database engine itself. In opening a transaction, we isolate the data operations until a commit or rollback action. Once the transaction returns, we can trust the database engine has returned the true state of the data tables. By checking for errors in the data inserts, we’ll be rolling back any “partial” data changes that may result in incomplete or orphaned records. The data will therefore be consistent, since we’ll be able to ensure the stability of the cascade delete behavior placed on the Orders table.</w:t>
+      </w:r>
+    </w:p>
+    <w:p>
+      <w:pPr>
+        <w:spacing w:after="120" w:line="480" w:lineRule="auto"/>
+        <w:rPr>
+          <w:rFonts w:ascii="Times New Roman" w:hAnsi="Times New Roman"/>
+          <w:bCs/>
+          <w:szCs w:val="24"/>
+        </w:rPr>
+      </w:pPr>
     </w:p>
     <w:p>
       <w:pPr>
@@ -614,7 +997,7 @@
       </w:pPr>
     </w:p>
     <w:sectPr>
-      <w:headerReference w:type="default" r:id="rId19"/>
+      <w:headerReference w:type="default" r:id="rId23"/>
       <w:pgSz w:w="12240" w:h="15840" w:code="1"/>
       <w:pgMar w:top="1440" w:right="1440" w:bottom="1440" w:left="1440" w:header="720" w:footer="720" w:gutter="0"/>
       <w:pgNumType w:start="2"/>
@@ -1734,6 +2117,119 @@
       <w:pPr>
         <w:ind w:left="6120" w:hanging="180"/>
       </w:pPr>
+    </w:lvl>
+  </w:abstractNum>
+  <w:abstractNum w:abstractNumId="9" w15:restartNumberingAfterBreak="0">
+    <w:nsid w:val="70AE09A7"/>
+    <w:multiLevelType w:val="hybridMultilevel"/>
+    <w:tmpl w:val="AA7853B4"/>
+    <w:lvl w:ilvl="0" w:tplc="0D747C6C">
+      <w:start w:val="2"/>
+      <w:numFmt w:val="bullet"/>
+      <w:lvlText w:val="-"/>
+      <w:lvlJc w:val="left"/>
+      <w:pPr>
+        <w:ind w:left="720" w:hanging="360"/>
+      </w:pPr>
+      <w:rPr>
+        <w:rFonts w:ascii="Times New Roman" w:eastAsia="Times New Roman" w:hAnsi="Times New Roman" w:cs="Times New Roman" w:hint="default"/>
+      </w:rPr>
+    </w:lvl>
+    <w:lvl w:ilvl="1" w:tplc="04090003" w:tentative="1">
+      <w:start w:val="1"/>
+      <w:numFmt w:val="bullet"/>
+      <w:lvlText w:val="o"/>
+      <w:lvlJc w:val="left"/>
+      <w:pPr>
+        <w:ind w:left="1440" w:hanging="360"/>
+      </w:pPr>
+      <w:rPr>
+        <w:rFonts w:ascii="Courier New" w:hAnsi="Courier New" w:cs="Courier New" w:hint="default"/>
+      </w:rPr>
+    </w:lvl>
+    <w:lvl w:ilvl="2" w:tplc="04090005" w:tentative="1">
+      <w:start w:val="1"/>
+      <w:numFmt w:val="bullet"/>
+      <w:lvlText w:val=""/>
+      <w:lvlJc w:val="left"/>
+      <w:pPr>
+        <w:ind w:left="2160" w:hanging="360"/>
+      </w:pPr>
+      <w:rPr>
+        <w:rFonts w:ascii="Wingdings" w:hAnsi="Wingdings" w:hint="default"/>
+      </w:rPr>
+    </w:lvl>
+    <w:lvl w:ilvl="3" w:tplc="04090001" w:tentative="1">
+      <w:start w:val="1"/>
+      <w:numFmt w:val="bullet"/>
+      <w:lvlText w:val=""/>
+      <w:lvlJc w:val="left"/>
+      <w:pPr>
+        <w:ind w:left="2880" w:hanging="360"/>
+      </w:pPr>
+      <w:rPr>
+        <w:rFonts w:ascii="Symbol" w:hAnsi="Symbol" w:hint="default"/>
+      </w:rPr>
+    </w:lvl>
+    <w:lvl w:ilvl="4" w:tplc="04090003" w:tentative="1">
+      <w:start w:val="1"/>
+      <w:numFmt w:val="bullet"/>
+      <w:lvlText w:val="o"/>
+      <w:lvlJc w:val="left"/>
+      <w:pPr>
+        <w:ind w:left="3600" w:hanging="360"/>
+      </w:pPr>
+      <w:rPr>
+        <w:rFonts w:ascii="Courier New" w:hAnsi="Courier New" w:cs="Courier New" w:hint="default"/>
+      </w:rPr>
+    </w:lvl>
+    <w:lvl w:ilvl="5" w:tplc="04090005" w:tentative="1">
+      <w:start w:val="1"/>
+      <w:numFmt w:val="bullet"/>
+      <w:lvlText w:val=""/>
+      <w:lvlJc w:val="left"/>
+      <w:pPr>
+        <w:ind w:left="4320" w:hanging="360"/>
+      </w:pPr>
+      <w:rPr>
+        <w:rFonts w:ascii="Wingdings" w:hAnsi="Wingdings" w:hint="default"/>
+      </w:rPr>
+    </w:lvl>
+    <w:lvl w:ilvl="6" w:tplc="04090001" w:tentative="1">
+      <w:start w:val="1"/>
+      <w:numFmt w:val="bullet"/>
+      <w:lvlText w:val=""/>
+      <w:lvlJc w:val="left"/>
+      <w:pPr>
+        <w:ind w:left="5040" w:hanging="360"/>
+      </w:pPr>
+      <w:rPr>
+        <w:rFonts w:ascii="Symbol" w:hAnsi="Symbol" w:hint="default"/>
+      </w:rPr>
+    </w:lvl>
+    <w:lvl w:ilvl="7" w:tplc="04090003" w:tentative="1">
+      <w:start w:val="1"/>
+      <w:numFmt w:val="bullet"/>
+      <w:lvlText w:val="o"/>
+      <w:lvlJc w:val="left"/>
+      <w:pPr>
+        <w:ind w:left="5760" w:hanging="360"/>
+      </w:pPr>
+      <w:rPr>
+        <w:rFonts w:ascii="Courier New" w:hAnsi="Courier New" w:cs="Courier New" w:hint="default"/>
+      </w:rPr>
+    </w:lvl>
+    <w:lvl w:ilvl="8" w:tplc="04090005" w:tentative="1">
+      <w:start w:val="1"/>
+      <w:numFmt w:val="bullet"/>
+      <w:lvlText w:val=""/>
+      <w:lvlJc w:val="left"/>
+      <w:pPr>
+        <w:ind w:left="6480" w:hanging="360"/>
+      </w:pPr>
+      <w:rPr>
+        <w:rFonts w:ascii="Wingdings" w:hAnsi="Wingdings" w:hint="default"/>
+      </w:rPr>
     </w:lvl>
   </w:abstractNum>
   <w:num w:numId="1">
@@ -1762,6 +2258,9 @@
   </w:num>
   <w:num w:numId="9">
     <w:abstractNumId w:val="5"/>
+  </w:num>
+  <w:num w:numId="10">
+    <w:abstractNumId w:val="9"/>
   </w:num>
 </w:numbering>
 </file>

</xml_diff>